<commit_message>
HOLLLLLLY, SUCH A PROGRESS
</commit_message>
<xml_diff>
--- a/PAA/2practice/Teórica/4ª Questão - PxNP/PxNP.docx
+++ b/PAA/2practice/Teórica/4ª Questão - PxNP/PxNP.docx
@@ -4,6 +4,23 @@
   <w:body>
     <w:p>
       <w:pPr>
+        <w:jc w:val="center"/>
+        <w:rPr>
+          <w:lang w:val="pt-BR"/>
+        </w:rPr>
+      </w:pPr>
+      <w:r>
+        <w:rPr>
+          <w:sz w:val="48"/>
+          <w:szCs w:val="48"/>
+          <w:lang w:val="pt-BR"/>
+        </w:rPr>
+        <w:t>P x NP</w:t>
+      </w:r>
+    </w:p>
+    <w:p>
+      <w:pPr>
+        <w:jc w:val="both"/>
         <w:rPr>
           <w:lang w:val="pt-BR"/>
         </w:rPr>
@@ -13,26 +30,18 @@
           <w:noProof/>
         </w:rPr>
         <w:drawing>
-          <wp:anchor distT="0" distB="0" distL="114300" distR="114300" simplePos="0" relativeHeight="251658240" behindDoc="1" locked="0" layoutInCell="1" allowOverlap="1" wp14:anchorId="590DBD75" wp14:editId="7F2A2497">
+          <wp:anchor distT="0" distB="0" distL="114300" distR="114300" simplePos="0" relativeHeight="251658240" behindDoc="0" locked="0" layoutInCell="1" allowOverlap="1" wp14:anchorId="04219FA3" wp14:editId="4DEB644D">
             <wp:simplePos x="0" y="0"/>
-            <wp:positionH relativeFrom="margin">
-              <wp:align>left</wp:align>
+            <wp:positionH relativeFrom="column">
+              <wp:posOffset>0</wp:posOffset>
             </wp:positionH>
             <wp:positionV relativeFrom="paragraph">
-              <wp:posOffset>0</wp:posOffset>
+              <wp:posOffset>1905</wp:posOffset>
             </wp:positionV>
-            <wp:extent cx="4067175" cy="2266950"/>
-            <wp:effectExtent l="0" t="0" r="9525" b="0"/>
-            <wp:wrapTight wrapText="bothSides">
-              <wp:wrapPolygon edited="0">
-                <wp:start x="0" y="0"/>
-                <wp:lineTo x="0" y="21418"/>
-                <wp:lineTo x="21549" y="21418"/>
-                <wp:lineTo x="21549" y="0"/>
-                <wp:lineTo x="0" y="0"/>
-              </wp:wrapPolygon>
-            </wp:wrapTight>
-            <wp:docPr id="1" name="Picture 1"/>
+            <wp:extent cx="3517900" cy="2012950"/>
+            <wp:effectExtent l="0" t="0" r="6350" b="6350"/>
+            <wp:wrapSquare wrapText="bothSides"/>
+            <wp:docPr id="2" name="Picture 2"/>
             <wp:cNvGraphicFramePr>
               <a:graphicFrameLocks xmlns:a="http://schemas.openxmlformats.org/drawingml/2006/main" noChangeAspect="1"/>
             </wp:cNvGraphicFramePr>
@@ -40,11 +49,11 @@
               <a:graphicData uri="http://schemas.openxmlformats.org/drawingml/2006/picture">
                 <pic:pic xmlns:pic="http://schemas.openxmlformats.org/drawingml/2006/picture">
                   <pic:nvPicPr>
-                    <pic:cNvPr id="1" name=""/>
+                    <pic:cNvPr id="2" name="Complexity.png"/>
                     <pic:cNvPicPr/>
                   </pic:nvPicPr>
                   <pic:blipFill>
-                    <a:blip r:embed="rId4">
+                    <a:blip r:embed="rId5">
                       <a:extLst>
                         <a:ext uri="{28A0092B-C50C-407E-A947-70E740481C1C}">
                           <a14:useLocalDpi xmlns:a14="http://schemas.microsoft.com/office/drawing/2010/main" val="0"/>
@@ -58,7 +67,7 @@
                   <pic:spPr>
                     <a:xfrm>
                       <a:off x="0" y="0"/>
-                      <a:ext cx="4067175" cy="2266950"/>
+                      <a:ext cx="3517900" cy="2012950"/>
                     </a:xfrm>
                     <a:prstGeom prst="rect">
                       <a:avLst/>
@@ -73,50 +82,37 @@
     </w:p>
     <w:p>
       <w:pPr>
-        <w:rPr>
-          <w:sz w:val="24"/>
-          <w:szCs w:val="24"/>
-          <w:lang w:val="pt-BR"/>
-        </w:rPr>
-      </w:pPr>
-      <w:r>
-        <w:rPr>
-          <w:sz w:val="24"/>
-          <w:szCs w:val="24"/>
-          <w:lang w:val="pt-BR"/>
-        </w:rPr>
-        <w:t xml:space="preserve">O grande dilema do P </w:t>
-      </w:r>
-      <w:proofErr w:type="gramStart"/>
-      <w:r>
-        <w:rPr>
-          <w:sz w:val="24"/>
-          <w:szCs w:val="24"/>
-          <w:lang w:val="pt-BR"/>
-        </w:rPr>
-        <w:t>x</w:t>
-      </w:r>
-      <w:proofErr w:type="gramEnd"/>
-      <w:r>
-        <w:rPr>
-          <w:sz w:val="24"/>
-          <w:szCs w:val="24"/>
-          <w:lang w:val="pt-BR"/>
-        </w:rPr>
-        <w:t xml:space="preserve"> NP é que não sabemos se NP é possível resolver problemas NP de forma polinomial e determinística.</w:t>
+        <w:jc w:val="both"/>
+        <w:rPr>
+          <w:sz w:val="24"/>
+          <w:szCs w:val="24"/>
+          <w:lang w:val="pt-BR"/>
+        </w:rPr>
+      </w:pPr>
+      <w:r>
+        <w:rPr>
+          <w:sz w:val="24"/>
+          <w:szCs w:val="24"/>
+          <w:lang w:val="pt-BR"/>
+        </w:rPr>
+        <w:t>O grande dilema do P x NP é que não sabemos se NP é possível resolver problemas NP de forma polinomial e determinística.</w:t>
       </w:r>
     </w:p>
     <w:p>
       <w:pPr>
-        <w:rPr>
-          <w:sz w:val="24"/>
-          <w:szCs w:val="24"/>
-          <w:lang w:val="pt-BR"/>
-        </w:rPr>
-      </w:pPr>
+        <w:jc w:val="both"/>
+        <w:rPr>
+          <w:sz w:val="24"/>
+          <w:szCs w:val="24"/>
+          <w:lang w:val="pt-BR"/>
+        </w:rPr>
+      </w:pPr>
+      <w:bookmarkStart w:id="0" w:name="_GoBack"/>
+      <w:bookmarkEnd w:id="0"/>
     </w:p>
     <w:p>
       <w:pPr>
+        <w:jc w:val="both"/>
         <w:rPr>
           <w:sz w:val="24"/>
           <w:szCs w:val="24"/>
@@ -126,6 +122,7 @@
     </w:p>
     <w:p>
       <w:pPr>
+        <w:jc w:val="both"/>
         <w:rPr>
           <w:sz w:val="24"/>
           <w:szCs w:val="24"/>
@@ -135,174 +132,66 @@
     </w:p>
     <w:p>
       <w:pPr>
-        <w:rPr>
-          <w:sz w:val="24"/>
-          <w:szCs w:val="24"/>
-          <w:lang w:val="pt-BR"/>
-        </w:rPr>
-      </w:pPr>
-      <w:r>
-        <w:rPr>
-          <w:sz w:val="24"/>
-          <w:szCs w:val="24"/>
-          <w:lang w:val="pt-BR"/>
-        </w:rPr>
-        <w:t>P: É o conjunto de problemas que podem ser resolvidos de forma determinística por um algoritmo polinomial. Exemplo: Ordenação de uma lista de números (</w:t>
-      </w:r>
-      <w:proofErr w:type="gramStart"/>
-      <w:r>
-        <w:rPr>
-          <w:sz w:val="24"/>
-          <w:szCs w:val="24"/>
-          <w:lang w:val="pt-BR"/>
-        </w:rPr>
-        <w:t>O(</w:t>
-      </w:r>
-      <w:proofErr w:type="gramEnd"/>
-      <w:r>
-        <w:rPr>
-          <w:sz w:val="24"/>
-          <w:szCs w:val="24"/>
-          <w:lang w:val="pt-BR"/>
-        </w:rPr>
-        <w:t>n*</w:t>
-      </w:r>
-      <w:proofErr w:type="spellStart"/>
-      <w:r>
-        <w:rPr>
-          <w:sz w:val="24"/>
-          <w:szCs w:val="24"/>
-          <w:lang w:val="pt-BR"/>
-        </w:rPr>
-        <w:t>lg</w:t>
-      </w:r>
-      <w:proofErr w:type="spellEnd"/>
-      <w:r>
-        <w:rPr>
-          <w:sz w:val="24"/>
-          <w:szCs w:val="24"/>
-          <w:lang w:val="pt-BR"/>
-        </w:rPr>
-        <w:t>(n))), achar o melhor caminho entre duas cidades (O(|E| + |</w:t>
-      </w:r>
-      <w:proofErr w:type="spellStart"/>
-      <w:r>
-        <w:rPr>
-          <w:sz w:val="24"/>
-          <w:szCs w:val="24"/>
-          <w:lang w:val="pt-BR"/>
-        </w:rPr>
-        <w:t>V|lg|V</w:t>
-      </w:r>
-      <w:proofErr w:type="spellEnd"/>
-      <w:r>
-        <w:rPr>
-          <w:sz w:val="24"/>
-          <w:szCs w:val="24"/>
-          <w:lang w:val="pt-BR"/>
-        </w:rPr>
-        <w:t>|)), achar o maior elemento numa lista de números (O(n)) e etc.</w:t>
+        <w:pStyle w:val="ListParagraph"/>
+        <w:numPr>
+          <w:ilvl w:val="0"/>
+          <w:numId w:val="1"/>
+        </w:numPr>
+        <w:jc w:val="both"/>
+        <w:rPr>
+          <w:sz w:val="24"/>
+          <w:szCs w:val="24"/>
+          <w:lang w:val="pt-BR"/>
+        </w:rPr>
+      </w:pPr>
+      <w:r>
+        <w:rPr>
+          <w:sz w:val="24"/>
+          <w:szCs w:val="24"/>
+          <w:lang w:val="pt-BR"/>
+        </w:rPr>
+        <w:t>P: É o conjunto de problemas que podem ser resolvidos de forma determinística por um algoritmo polinomial. Exemplo: Ordenação de uma lista de números (O(n*lg(n))), achar o melhor caminho entre duas cidades (O(|E| + |V|lg|V|)), achar o maior elemento numa lista de números (O(n)) e etc.</w:t>
       </w:r>
     </w:p>
     <w:p>
       <w:pPr>
-        <w:rPr>
-          <w:sz w:val="24"/>
-          <w:szCs w:val="24"/>
-          <w:lang w:val="pt-BR"/>
-        </w:rPr>
-      </w:pPr>
-      <w:r>
-        <w:rPr>
-          <w:sz w:val="24"/>
-          <w:szCs w:val="24"/>
-          <w:lang w:val="pt-BR"/>
-        </w:rPr>
-        <w:t xml:space="preserve">NP: É o conjunto de problemas que podem ser resolvidos de forma não determinística por um algoritmo polinomial. Exemplo: </w:t>
-      </w:r>
-      <w:proofErr w:type="spellStart"/>
-      <w:r>
-        <w:rPr>
-          <w:sz w:val="24"/>
-          <w:szCs w:val="24"/>
-          <w:lang w:val="pt-BR"/>
-        </w:rPr>
-        <w:t>Travelling</w:t>
-      </w:r>
-      <w:proofErr w:type="spellEnd"/>
-      <w:r>
-        <w:rPr>
-          <w:sz w:val="24"/>
-          <w:szCs w:val="24"/>
-          <w:lang w:val="pt-BR"/>
-        </w:rPr>
-        <w:t xml:space="preserve"> </w:t>
-      </w:r>
-      <w:proofErr w:type="spellStart"/>
-      <w:r>
-        <w:rPr>
-          <w:sz w:val="24"/>
-          <w:szCs w:val="24"/>
-          <w:lang w:val="pt-BR"/>
-        </w:rPr>
-        <w:t>Salesman</w:t>
-      </w:r>
-      <w:proofErr w:type="spellEnd"/>
-      <w:r>
-        <w:rPr>
-          <w:sz w:val="24"/>
-          <w:szCs w:val="24"/>
-          <w:lang w:val="pt-BR"/>
-        </w:rPr>
-        <w:t xml:space="preserve"> </w:t>
-      </w:r>
-      <w:proofErr w:type="spellStart"/>
-      <w:r>
-        <w:rPr>
-          <w:sz w:val="24"/>
-          <w:szCs w:val="24"/>
-          <w:lang w:val="pt-BR"/>
-        </w:rPr>
-        <w:t>Problem</w:t>
-      </w:r>
-      <w:proofErr w:type="spellEnd"/>
-      <w:r>
-        <w:rPr>
-          <w:sz w:val="24"/>
-          <w:szCs w:val="24"/>
-          <w:lang w:val="pt-BR"/>
-        </w:rPr>
-        <w:t>, 3-SAT</w:t>
-      </w:r>
-      <w:r>
-        <w:rPr>
-          <w:sz w:val="24"/>
-          <w:szCs w:val="24"/>
-          <w:lang w:val="pt-BR"/>
-        </w:rPr>
-        <w:t xml:space="preserve">, </w:t>
-      </w:r>
-      <w:proofErr w:type="spellStart"/>
-      <w:r>
-        <w:rPr>
-          <w:sz w:val="24"/>
-          <w:szCs w:val="24"/>
-          <w:lang w:val="pt-BR"/>
-        </w:rPr>
-        <w:t>Circuit</w:t>
-      </w:r>
-      <w:proofErr w:type="spellEnd"/>
-      <w:r>
-        <w:rPr>
-          <w:sz w:val="24"/>
-          <w:szCs w:val="24"/>
-          <w:lang w:val="pt-BR"/>
-        </w:rPr>
-        <w:t>-SAT e etc.</w:t>
+        <w:pStyle w:val="ListParagraph"/>
+        <w:numPr>
+          <w:ilvl w:val="0"/>
+          <w:numId w:val="1"/>
+        </w:numPr>
+        <w:jc w:val="both"/>
+        <w:rPr>
+          <w:sz w:val="24"/>
+          <w:szCs w:val="24"/>
+          <w:lang w:val="pt-BR"/>
+        </w:rPr>
+      </w:pPr>
+      <w:r>
+        <w:rPr>
+          <w:sz w:val="24"/>
+          <w:szCs w:val="24"/>
+          <w:lang w:val="pt-BR"/>
+        </w:rPr>
+        <w:t>NP: É o conjunto de problemas que podem ser resolvidos de forma não determinística por um algoritmo polinomial. Exemplo: Travelling Salesman Problem, 3-SAT</w:t>
+      </w:r>
+      <w:r>
+        <w:rPr>
+          <w:sz w:val="24"/>
+          <w:szCs w:val="24"/>
+          <w:lang w:val="pt-BR"/>
+        </w:rPr>
+        <w:t>, Circuit-SAT e etc.</w:t>
       </w:r>
     </w:p>
     <w:p>
       <w:pPr>
+        <w:pStyle w:val="ListParagraph"/>
+        <w:numPr>
+          <w:ilvl w:val="0"/>
+          <w:numId w:val="1"/>
+        </w:numPr>
+        <w:jc w:val="both"/>
         <w:rPr>
           <w:sz w:val="24"/>
           <w:szCs w:val="24"/>
@@ -323,135 +212,126 @@
           <w:szCs w:val="24"/>
           <w:lang w:val="pt-BR"/>
         </w:rPr>
-        <w:t>ser verificados em te</w:t>
-      </w:r>
-      <w:bookmarkStart w:id="0" w:name="_GoBack"/>
-      <w:bookmarkEnd w:id="0"/>
-      <w:r>
-        <w:rPr>
-          <w:sz w:val="24"/>
-          <w:szCs w:val="24"/>
-          <w:lang w:val="pt-BR"/>
-        </w:rPr>
-        <w:t xml:space="preserve">mpo polinomial. Exemplo: A versão de decisão do TSP, 3-SAT, “É possível sobreviver a esse </w:t>
-      </w:r>
-      <w:proofErr w:type="spellStart"/>
-      <w:proofErr w:type="gramStart"/>
-      <w:r>
-        <w:rPr>
-          <w:sz w:val="24"/>
-          <w:szCs w:val="24"/>
-          <w:lang w:val="pt-BR"/>
-        </w:rPr>
-        <w:t>Tetris</w:t>
-      </w:r>
-      <w:proofErr w:type="spellEnd"/>
-      <w:r>
-        <w:rPr>
-          <w:sz w:val="24"/>
-          <w:szCs w:val="24"/>
-          <w:lang w:val="pt-BR"/>
-        </w:rPr>
-        <w:t>?”</w:t>
-      </w:r>
-      <w:proofErr w:type="gramEnd"/>
-      <w:r>
-        <w:rPr>
-          <w:sz w:val="24"/>
-          <w:szCs w:val="24"/>
-          <w:lang w:val="pt-BR"/>
-        </w:rPr>
-        <w:t xml:space="preserve">, </w:t>
-      </w:r>
-      <w:proofErr w:type="spellStart"/>
-      <w:r>
-        <w:rPr>
-          <w:sz w:val="24"/>
-          <w:szCs w:val="24"/>
-          <w:lang w:val="pt-BR"/>
-        </w:rPr>
-        <w:t>Circuit</w:t>
-      </w:r>
-      <w:proofErr w:type="spellEnd"/>
-      <w:r>
-        <w:rPr>
-          <w:sz w:val="24"/>
-          <w:szCs w:val="24"/>
-          <w:lang w:val="pt-BR"/>
-        </w:rPr>
-        <w:t>-SAT e etc.</w:t>
+        <w:t>ser verificados em tempo polinomial</w:t>
+      </w:r>
+      <w:r>
+        <w:rPr>
+          <w:sz w:val="24"/>
+          <w:szCs w:val="24"/>
+          <w:lang w:val="pt-BR"/>
+        </w:rPr>
+        <w:t>, e são tão difíceis quanto qualquer problema NP. Basicamente, a intersecção entre NP e NP-Hard</w:t>
+      </w:r>
+      <w:r>
+        <w:rPr>
+          <w:sz w:val="24"/>
+          <w:szCs w:val="24"/>
+          <w:lang w:val="pt-BR"/>
+        </w:rPr>
+        <w:t xml:space="preserve">. Exemplo: A versão de decisão do TSP, 3-SAT, “É possível sobreviver a esse </w:t>
+      </w:r>
+      <w:r>
+        <w:rPr>
+          <w:sz w:val="24"/>
+          <w:szCs w:val="24"/>
+          <w:lang w:val="pt-BR"/>
+        </w:rPr>
+        <w:t>Tetris?”</w:t>
+      </w:r>
+      <w:r>
+        <w:rPr>
+          <w:sz w:val="24"/>
+          <w:szCs w:val="24"/>
+          <w:lang w:val="pt-BR"/>
+        </w:rPr>
+        <w:t>, Circuit-SAT e etc.</w:t>
       </w:r>
     </w:p>
     <w:p>
       <w:pPr>
-        <w:rPr>
-          <w:sz w:val="24"/>
-          <w:szCs w:val="24"/>
-          <w:lang w:val="pt-BR"/>
-        </w:rPr>
-      </w:pPr>
-      <w:r>
-        <w:rPr>
-          <w:sz w:val="24"/>
-          <w:szCs w:val="24"/>
-          <w:lang w:val="pt-BR"/>
-        </w:rPr>
-        <w:t xml:space="preserve">NP-Hard: Pelo menos tão difícil quanto os problemas mais difíceis em NP. Exemplo: </w:t>
-      </w:r>
-      <w:proofErr w:type="spellStart"/>
-      <w:r>
-        <w:rPr>
-          <w:sz w:val="24"/>
-          <w:szCs w:val="24"/>
-          <w:lang w:val="pt-BR"/>
-        </w:rPr>
-        <w:t>Travelling</w:t>
-      </w:r>
-      <w:proofErr w:type="spellEnd"/>
-      <w:r>
-        <w:rPr>
-          <w:sz w:val="24"/>
-          <w:szCs w:val="24"/>
-          <w:lang w:val="pt-BR"/>
-        </w:rPr>
-        <w:t xml:space="preserve"> </w:t>
-      </w:r>
-      <w:proofErr w:type="spellStart"/>
-      <w:r>
-        <w:rPr>
-          <w:sz w:val="24"/>
-          <w:szCs w:val="24"/>
-          <w:lang w:val="pt-BR"/>
-        </w:rPr>
-        <w:t>Salesman</w:t>
-      </w:r>
-      <w:proofErr w:type="spellEnd"/>
-      <w:r>
-        <w:rPr>
-          <w:sz w:val="24"/>
-          <w:szCs w:val="24"/>
-          <w:lang w:val="pt-BR"/>
-        </w:rPr>
-        <w:t xml:space="preserve"> Problem.</w:t>
+        <w:pStyle w:val="ListParagraph"/>
+        <w:numPr>
+          <w:ilvl w:val="0"/>
+          <w:numId w:val="1"/>
+        </w:numPr>
+        <w:jc w:val="both"/>
+        <w:rPr>
+          <w:sz w:val="24"/>
+          <w:szCs w:val="24"/>
+          <w:lang w:val="pt-BR"/>
+        </w:rPr>
+      </w:pPr>
+      <w:r>
+        <w:rPr>
+          <w:sz w:val="24"/>
+          <w:szCs w:val="24"/>
+          <w:lang w:val="pt-BR"/>
+        </w:rPr>
+        <w:t>NP-Hard: Pelo menos tão difícil quanto os problemas mais difíceis em NP</w:t>
+      </w:r>
+      <w:r>
+        <w:rPr>
+          <w:sz w:val="24"/>
+          <w:szCs w:val="24"/>
+          <w:lang w:val="pt-BR"/>
+        </w:rPr>
+        <w:t>. Apesar de não estar na imagem, NP-Hard vai do final de NP até depois de R, e isso pode ser demonstrado utilizando o Halting Problem</w:t>
+      </w:r>
+      <w:r>
+        <w:rPr>
+          <w:sz w:val="24"/>
+          <w:szCs w:val="24"/>
+          <w:lang w:val="pt-BR"/>
+        </w:rPr>
+        <w:t>. Exemplo: Travelling Salesman Problem</w:t>
+      </w:r>
+      <w:r>
+        <w:rPr>
+          <w:sz w:val="24"/>
+          <w:szCs w:val="24"/>
+          <w:lang w:val="pt-BR"/>
+        </w:rPr>
+        <w:t>, Halting Problem</w:t>
+      </w:r>
+      <w:r>
+        <w:rPr>
+          <w:sz w:val="24"/>
+          <w:szCs w:val="24"/>
+          <w:lang w:val="pt-BR"/>
+        </w:rPr>
+        <w:t>.</w:t>
       </w:r>
     </w:p>
     <w:p>
       <w:pPr>
-        <w:rPr>
-          <w:sz w:val="24"/>
-          <w:szCs w:val="24"/>
-          <w:lang w:val="pt-BR"/>
-        </w:rPr>
-      </w:pPr>
-      <w:r>
-        <w:rPr>
-          <w:sz w:val="24"/>
-          <w:szCs w:val="24"/>
-          <w:lang w:val="pt-BR"/>
-        </w:rPr>
-        <w:t xml:space="preserve">EXP: É o conjunto de problemas que podem ser resolvidos em tempo exponencial. Exemplo: “Quem vai ganhar no </w:t>
-      </w:r>
-      <w:proofErr w:type="gramStart"/>
+        <w:pStyle w:val="ListParagraph"/>
+        <w:numPr>
+          <w:ilvl w:val="0"/>
+          <w:numId w:val="1"/>
+        </w:numPr>
+        <w:jc w:val="both"/>
+        <w:rPr>
+          <w:sz w:val="24"/>
+          <w:szCs w:val="24"/>
+          <w:lang w:val="pt-BR"/>
+        </w:rPr>
+      </w:pPr>
+      <w:r>
+        <w:rPr>
+          <w:sz w:val="24"/>
+          <w:szCs w:val="24"/>
+          <w:lang w:val="pt-BR"/>
+        </w:rPr>
+        <w:t>EXP: É o conjunto de problemas que podem ser resolvidos em tempo exponencial. Exemplo: “</w:t>
+      </w:r>
+      <w:r>
+        <w:rPr>
+          <w:sz w:val="24"/>
+          <w:szCs w:val="24"/>
+          <w:lang w:val="pt-BR"/>
+        </w:rPr>
+        <w:t xml:space="preserve">Qual o melhor movimento de </w:t>
+      </w:r>
       <w:r>
         <w:rPr>
           <w:sz w:val="24"/>
@@ -460,7 +340,6 @@
         </w:rPr>
         <w:t>xadrez?”</w:t>
       </w:r>
-      <w:proofErr w:type="gramEnd"/>
       <w:r>
         <w:rPr>
           <w:sz w:val="24"/>
@@ -472,6 +351,12 @@
     </w:p>
     <w:p>
       <w:pPr>
+        <w:pStyle w:val="ListParagraph"/>
+        <w:numPr>
+          <w:ilvl w:val="0"/>
+          <w:numId w:val="1"/>
+        </w:numPr>
+        <w:jc w:val="both"/>
         <w:rPr>
           <w:sz w:val="24"/>
           <w:szCs w:val="24"/>
@@ -503,6 +388,127 @@
     </w:sectPr>
   </w:body>
 </w:document>
+</file>
+
+<file path=word/numbering.xml><?xml version="1.0" encoding="utf-8"?>
+<w:numbering xmlns:wpc="http://schemas.microsoft.com/office/word/2010/wordprocessingCanvas" xmlns:cx="http://schemas.microsoft.com/office/drawing/2014/chartex" xmlns:cx1="http://schemas.microsoft.com/office/drawing/2015/9/8/chartex" xmlns:mc="http://schemas.openxmlformats.org/markup-compatibility/2006" xmlns:o="urn:schemas-microsoft-com:office:office" xmlns:r="http://schemas.openxmlformats.org/officeDocument/2006/relationships" xmlns:m="http://schemas.openxmlformats.org/officeDocument/2006/math" xmlns:v="urn:schemas-microsoft-com:vml" xmlns:wp14="http://schemas.microsoft.com/office/word/2010/wordprocessingDrawing" xmlns:wp="http://schemas.openxmlformats.org/drawingml/2006/wordprocessingDrawing" xmlns:w10="urn:schemas-microsoft-com:office:word" xmlns:w="http://schemas.openxmlformats.org/wordprocessingml/2006/main" xmlns:w14="http://schemas.microsoft.com/office/word/2010/wordml" xmlns:w15="http://schemas.microsoft.com/office/word/2012/wordml" xmlns:w16se="http://schemas.microsoft.com/office/word/2015/wordml/symex" xmlns:wpg="http://schemas.microsoft.com/office/word/2010/wordprocessingGroup" xmlns:wpi="http://schemas.microsoft.com/office/word/2010/wordprocessingInk" xmlns:wne="http://schemas.microsoft.com/office/word/2006/wordml" xmlns:wps="http://schemas.microsoft.com/office/word/2010/wordprocessingShape" mc:Ignorable="w14 w15 w16se wp14">
+  <w:abstractNum w:abstractNumId="0" w15:restartNumberingAfterBreak="0">
+    <w:nsid w:val="1C3D109C"/>
+    <w:multiLevelType w:val="hybridMultilevel"/>
+    <w:tmpl w:val="6AF25EF2"/>
+    <w:lvl w:ilvl="0" w:tplc="6882BD52">
+      <w:start w:val="1"/>
+      <w:numFmt w:val="bullet"/>
+      <w:lvlText w:val=""/>
+      <w:lvlJc w:val="left"/>
+      <w:pPr>
+        <w:ind w:left="360" w:hanging="360"/>
+      </w:pPr>
+      <w:rPr>
+        <w:rFonts w:ascii="Wingdings" w:hAnsi="Wingdings" w:hint="default"/>
+      </w:rPr>
+    </w:lvl>
+    <w:lvl w:ilvl="1" w:tplc="04090003" w:tentative="1">
+      <w:start w:val="1"/>
+      <w:numFmt w:val="bullet"/>
+      <w:lvlText w:val="o"/>
+      <w:lvlJc w:val="left"/>
+      <w:pPr>
+        <w:ind w:left="1080" w:hanging="360"/>
+      </w:pPr>
+      <w:rPr>
+        <w:rFonts w:ascii="Courier New" w:hAnsi="Courier New" w:cs="Courier New" w:hint="default"/>
+      </w:rPr>
+    </w:lvl>
+    <w:lvl w:ilvl="2" w:tplc="04090005" w:tentative="1">
+      <w:start w:val="1"/>
+      <w:numFmt w:val="bullet"/>
+      <w:lvlText w:val=""/>
+      <w:lvlJc w:val="left"/>
+      <w:pPr>
+        <w:ind w:left="1800" w:hanging="360"/>
+      </w:pPr>
+      <w:rPr>
+        <w:rFonts w:ascii="Wingdings" w:hAnsi="Wingdings" w:hint="default"/>
+      </w:rPr>
+    </w:lvl>
+    <w:lvl w:ilvl="3" w:tplc="04090001" w:tentative="1">
+      <w:start w:val="1"/>
+      <w:numFmt w:val="bullet"/>
+      <w:lvlText w:val=""/>
+      <w:lvlJc w:val="left"/>
+      <w:pPr>
+        <w:ind w:left="2520" w:hanging="360"/>
+      </w:pPr>
+      <w:rPr>
+        <w:rFonts w:ascii="Symbol" w:hAnsi="Symbol" w:hint="default"/>
+      </w:rPr>
+    </w:lvl>
+    <w:lvl w:ilvl="4" w:tplc="04090003" w:tentative="1">
+      <w:start w:val="1"/>
+      <w:numFmt w:val="bullet"/>
+      <w:lvlText w:val="o"/>
+      <w:lvlJc w:val="left"/>
+      <w:pPr>
+        <w:ind w:left="3240" w:hanging="360"/>
+      </w:pPr>
+      <w:rPr>
+        <w:rFonts w:ascii="Courier New" w:hAnsi="Courier New" w:cs="Courier New" w:hint="default"/>
+      </w:rPr>
+    </w:lvl>
+    <w:lvl w:ilvl="5" w:tplc="04090005" w:tentative="1">
+      <w:start w:val="1"/>
+      <w:numFmt w:val="bullet"/>
+      <w:lvlText w:val=""/>
+      <w:lvlJc w:val="left"/>
+      <w:pPr>
+        <w:ind w:left="3960" w:hanging="360"/>
+      </w:pPr>
+      <w:rPr>
+        <w:rFonts w:ascii="Wingdings" w:hAnsi="Wingdings" w:hint="default"/>
+      </w:rPr>
+    </w:lvl>
+    <w:lvl w:ilvl="6" w:tplc="04090001" w:tentative="1">
+      <w:start w:val="1"/>
+      <w:numFmt w:val="bullet"/>
+      <w:lvlText w:val=""/>
+      <w:lvlJc w:val="left"/>
+      <w:pPr>
+        <w:ind w:left="4680" w:hanging="360"/>
+      </w:pPr>
+      <w:rPr>
+        <w:rFonts w:ascii="Symbol" w:hAnsi="Symbol" w:hint="default"/>
+      </w:rPr>
+    </w:lvl>
+    <w:lvl w:ilvl="7" w:tplc="04090003" w:tentative="1">
+      <w:start w:val="1"/>
+      <w:numFmt w:val="bullet"/>
+      <w:lvlText w:val="o"/>
+      <w:lvlJc w:val="left"/>
+      <w:pPr>
+        <w:ind w:left="5400" w:hanging="360"/>
+      </w:pPr>
+      <w:rPr>
+        <w:rFonts w:ascii="Courier New" w:hAnsi="Courier New" w:cs="Courier New" w:hint="default"/>
+      </w:rPr>
+    </w:lvl>
+    <w:lvl w:ilvl="8" w:tplc="04090005" w:tentative="1">
+      <w:start w:val="1"/>
+      <w:numFmt w:val="bullet"/>
+      <w:lvlText w:val=""/>
+      <w:lvlJc w:val="left"/>
+      <w:pPr>
+        <w:ind w:left="6120" w:hanging="360"/>
+      </w:pPr>
+      <w:rPr>
+        <w:rFonts w:ascii="Wingdings" w:hAnsi="Wingdings" w:hint="default"/>
+      </w:rPr>
+    </w:lvl>
+  </w:abstractNum>
+  <w:num w:numId="1">
+    <w:abstractNumId w:val="0"/>
+  </w:num>
+</w:numbering>
 </file>
 
 <file path=word/styles.xml><?xml version="1.0" encoding="utf-8"?>
@@ -926,6 +932,17 @@
     <w:semiHidden/>
     <w:unhideWhenUsed/>
   </w:style>
+  <w:style w:type="paragraph" w:styleId="ListParagraph">
+    <w:name w:val="List Paragraph"/>
+    <w:basedOn w:val="Normal"/>
+    <w:uiPriority w:val="34"/>
+    <w:qFormat/>
+    <w:rsid w:val="00601CA3"/>
+    <w:pPr>
+      <w:ind w:left="720"/>
+      <w:contextualSpacing/>
+    </w:pPr>
+  </w:style>
 </w:styles>
 </file>
 

</xml_diff>